<commit_message>
Adelanto documentacion SIN-010-r1,SIN-020-r1,SIN-030-r1,SIN-040-r1-r2-r3, actualización modelo de datos, y se agrega diagrama ER
</commit_message>
<xml_diff>
--- a/docs/Soportes Informaticos/SIN-040-PD-01-r2(5-09-13) Lista de Chequeo Autorización Construcción.docx
+++ b/docs/Soportes Informaticos/SIN-040-PD-01-r2(5-09-13) Lista de Chequeo Autorización Construcción.docx
@@ -48,8 +48,6 @@
                 <w:szCs w:val="18"/>
               </w:rPr>
             </w:pPr>
-            <w:bookmarkStart w:id="0" w:name="_GoBack"/>
-            <w:bookmarkEnd w:id="0"/>
             <w:r>
               <w:rPr>
                 <w:rFonts w:ascii="Tahoma" w:hAnsi="Tahoma" w:cs="Tahoma"/>
@@ -57,16 +55,27 @@
                 <w:szCs w:val="18"/>
                 <w:lang w:val="es-ES"/>
               </w:rPr>
-              <w:t>INFORMACIÓN GENERAL DE PROY</w:t>
-            </w:r>
+              <w:t xml:space="preserve">INFORMACIÓN GENERAL DE </w:t>
+            </w:r>
+            <w:proofErr w:type="spellStart"/>
             <w:r>
               <w:rPr>
                 <w:rFonts w:ascii="Tahoma" w:hAnsi="Tahoma" w:cs="Tahoma"/>
                 <w:b/>
                 <w:szCs w:val="18"/>
+                <w:lang w:val="es-ES"/>
+              </w:rPr>
+              <w:t>PROY</w:t>
+            </w:r>
+            <w:r>
+              <w:rPr>
+                <w:rFonts w:ascii="Tahoma" w:hAnsi="Tahoma" w:cs="Tahoma"/>
+                <w:b/>
+                <w:szCs w:val="18"/>
               </w:rPr>
               <w:t>ECTO</w:t>
             </w:r>
+            <w:proofErr w:type="spellEnd"/>
           </w:p>
         </w:tc>
       </w:tr>
@@ -149,6 +158,24 @@
                 <w:szCs w:val="18"/>
               </w:rPr>
             </w:pPr>
+            <w:r>
+              <w:rPr>
+                <w:rFonts w:ascii="Tahoma" w:hAnsi="Tahoma" w:cs="Tahoma"/>
+                <w:b/>
+                <w:szCs w:val="18"/>
+              </w:rPr>
+              <w:t xml:space="preserve">Encuesta de vacantes – </w:t>
+            </w:r>
+            <w:proofErr w:type="spellStart"/>
+            <w:r>
+              <w:rPr>
+                <w:rFonts w:ascii="Tahoma" w:hAnsi="Tahoma" w:cs="Tahoma"/>
+                <w:b/>
+                <w:szCs w:val="18"/>
+              </w:rPr>
+              <w:t>EVAC</w:t>
+            </w:r>
+            <w:proofErr w:type="spellEnd"/>
           </w:p>
         </w:tc>
       </w:tr>
@@ -234,6 +261,14 @@
                 <w:szCs w:val="18"/>
               </w:rPr>
             </w:pPr>
+            <w:r>
+              <w:rPr>
+                <w:rFonts w:ascii="Tahoma" w:hAnsi="Tahoma" w:cs="Tahoma"/>
+                <w:b/>
+                <w:szCs w:val="18"/>
+              </w:rPr>
+              <w:t>Nelson Fabian Forero R.</w:t>
+            </w:r>
           </w:p>
         </w:tc>
       </w:tr>
@@ -582,13 +617,23 @@
           <w:p>
             <w:pPr>
               <w:snapToGrid w:val="0"/>
-              <w:rPr>
-                <w:rFonts w:ascii="Tahoma" w:hAnsi="Tahoma" w:cs="Tahoma"/>
-                <w:sz w:val="18"/>
-                <w:szCs w:val="18"/>
-                <w:lang w:val="es-ES"/>
-              </w:rPr>
-            </w:pPr>
+              <w:jc w:val="both"/>
+              <w:rPr>
+                <w:rFonts w:ascii="Tahoma" w:hAnsi="Tahoma" w:cs="Tahoma"/>
+                <w:sz w:val="18"/>
+                <w:szCs w:val="18"/>
+                <w:lang w:val="es-ES"/>
+              </w:rPr>
+            </w:pPr>
+            <w:r>
+              <w:rPr>
+                <w:rFonts w:ascii="Tahoma" w:hAnsi="Tahoma" w:cs="Tahoma"/>
+                <w:sz w:val="18"/>
+                <w:szCs w:val="18"/>
+                <w:lang w:val="es-ES"/>
+              </w:rPr>
+              <w:t>SI</w:t>
+            </w:r>
           </w:p>
         </w:tc>
         <w:tc>
@@ -682,6 +727,7 @@
           <w:p>
             <w:pPr>
               <w:snapToGrid w:val="0"/>
+              <w:jc w:val="both"/>
               <w:rPr>
                 <w:rFonts w:ascii="Tahoma" w:hAnsi="Tahoma" w:cs="Tahoma"/>
                 <w:sz w:val="18"/>
@@ -773,13 +819,23 @@
           <w:p>
             <w:pPr>
               <w:snapToGrid w:val="0"/>
-              <w:rPr>
-                <w:rFonts w:ascii="Tahoma" w:hAnsi="Tahoma" w:cs="Tahoma"/>
-                <w:sz w:val="18"/>
-                <w:szCs w:val="18"/>
-                <w:lang w:val="es-ES"/>
-              </w:rPr>
-            </w:pPr>
+              <w:jc w:val="both"/>
+              <w:rPr>
+                <w:rFonts w:ascii="Tahoma" w:hAnsi="Tahoma" w:cs="Tahoma"/>
+                <w:sz w:val="18"/>
+                <w:szCs w:val="18"/>
+                <w:lang w:val="es-ES"/>
+              </w:rPr>
+            </w:pPr>
+            <w:r>
+              <w:rPr>
+                <w:rFonts w:ascii="Tahoma" w:hAnsi="Tahoma" w:cs="Tahoma"/>
+                <w:sz w:val="18"/>
+                <w:szCs w:val="18"/>
+                <w:lang w:val="es-ES"/>
+              </w:rPr>
+              <w:t>SI</w:t>
+            </w:r>
           </w:p>
         </w:tc>
         <w:tc>
@@ -864,13 +920,23 @@
           <w:p>
             <w:pPr>
               <w:snapToGrid w:val="0"/>
-              <w:rPr>
-                <w:rFonts w:ascii="Tahoma" w:hAnsi="Tahoma" w:cs="Tahoma"/>
-                <w:sz w:val="18"/>
-                <w:szCs w:val="18"/>
-                <w:lang w:val="es-ES"/>
-              </w:rPr>
-            </w:pPr>
+              <w:jc w:val="both"/>
+              <w:rPr>
+                <w:rFonts w:ascii="Tahoma" w:hAnsi="Tahoma" w:cs="Tahoma"/>
+                <w:sz w:val="18"/>
+                <w:szCs w:val="18"/>
+                <w:lang w:val="es-ES"/>
+              </w:rPr>
+            </w:pPr>
+            <w:r>
+              <w:rPr>
+                <w:rFonts w:ascii="Tahoma" w:hAnsi="Tahoma" w:cs="Tahoma"/>
+                <w:sz w:val="18"/>
+                <w:szCs w:val="18"/>
+                <w:lang w:val="es-ES"/>
+              </w:rPr>
+              <w:t>SI</w:t>
+            </w:r>
           </w:p>
         </w:tc>
         <w:tc>
@@ -955,6 +1021,7 @@
           <w:p>
             <w:pPr>
               <w:snapToGrid w:val="0"/>
+              <w:jc w:val="both"/>
               <w:rPr>
                 <w:rFonts w:ascii="Tahoma" w:hAnsi="Tahoma" w:cs="Tahoma"/>
                 <w:sz w:val="18"/>
@@ -1046,13 +1113,23 @@
           <w:p>
             <w:pPr>
               <w:snapToGrid w:val="0"/>
-              <w:rPr>
-                <w:rFonts w:ascii="Tahoma" w:hAnsi="Tahoma" w:cs="Tahoma"/>
-                <w:sz w:val="18"/>
-                <w:szCs w:val="18"/>
-                <w:lang w:val="es-ES"/>
-              </w:rPr>
-            </w:pPr>
+              <w:jc w:val="both"/>
+              <w:rPr>
+                <w:rFonts w:ascii="Tahoma" w:hAnsi="Tahoma" w:cs="Tahoma"/>
+                <w:sz w:val="18"/>
+                <w:szCs w:val="18"/>
+                <w:lang w:val="es-ES"/>
+              </w:rPr>
+            </w:pPr>
+            <w:r>
+              <w:rPr>
+                <w:rFonts w:ascii="Tahoma" w:hAnsi="Tahoma" w:cs="Tahoma"/>
+                <w:sz w:val="18"/>
+                <w:szCs w:val="18"/>
+                <w:lang w:val="es-ES"/>
+              </w:rPr>
+              <w:t>SI</w:t>
+            </w:r>
           </w:p>
         </w:tc>
         <w:tc>
@@ -1137,13 +1214,23 @@
           <w:p>
             <w:pPr>
               <w:snapToGrid w:val="0"/>
-              <w:rPr>
-                <w:rFonts w:ascii="Tahoma" w:hAnsi="Tahoma" w:cs="Tahoma"/>
-                <w:sz w:val="18"/>
-                <w:szCs w:val="18"/>
-                <w:lang w:val="es-ES"/>
-              </w:rPr>
-            </w:pPr>
+              <w:jc w:val="both"/>
+              <w:rPr>
+                <w:rFonts w:ascii="Tahoma" w:hAnsi="Tahoma" w:cs="Tahoma"/>
+                <w:sz w:val="18"/>
+                <w:szCs w:val="18"/>
+                <w:lang w:val="es-ES"/>
+              </w:rPr>
+            </w:pPr>
+            <w:r>
+              <w:rPr>
+                <w:rFonts w:ascii="Tahoma" w:hAnsi="Tahoma" w:cs="Tahoma"/>
+                <w:sz w:val="18"/>
+                <w:szCs w:val="18"/>
+                <w:lang w:val="es-ES"/>
+              </w:rPr>
+              <w:t>SI</w:t>
+            </w:r>
           </w:p>
         </w:tc>
         <w:tc>
@@ -1389,6 +1476,15 @@
                 <w:lang w:val="es-ES"/>
               </w:rPr>
             </w:pPr>
+            <w:r>
+              <w:rPr>
+                <w:rFonts w:ascii="Tahoma" w:hAnsi="Tahoma" w:cs="Tahoma"/>
+                <w:sz w:val="18"/>
+                <w:szCs w:val="18"/>
+                <w:lang w:val="es-ES"/>
+              </w:rPr>
+              <w:t>Fabian Antonio  Jaimes Martinez</w:t>
+            </w:r>
           </w:p>
         </w:tc>
         <w:tc>
@@ -1470,15 +1566,25 @@
           </w:tcPr>
           <w:p>
             <w:pPr>
-              <w:snapToGrid w:val="0"/>
-              <w:rPr>
-                <w:rFonts w:ascii="Tahoma" w:hAnsi="Tahoma" w:cs="Tahoma"/>
-                <w:sz w:val="18"/>
-                <w:szCs w:val="18"/>
-                <w:shd w:val="clear" w:color="auto" w:fill="FFFF00"/>
-                <w:lang w:val="es-ES"/>
-              </w:rPr>
-            </w:pPr>
+              <w:rPr>
+                <w:rStyle w:val="nfasis"/>
+                <w:rFonts w:ascii="Tahoma" w:hAnsi="Tahoma" w:cs="Tahoma"/>
+                <w:i w:val="0"/>
+                <w:sz w:val="18"/>
+                <w:szCs w:val="18"/>
+              </w:rPr>
+            </w:pPr>
+            <w:r>
+              <w:rPr>
+                <w:rStyle w:val="nfasis"/>
+                <w:rFonts w:ascii="Tahoma" w:hAnsi="Tahoma" w:cs="Tahoma"/>
+                <w:i w:val="0"/>
+                <w:sz w:val="18"/>
+                <w:szCs w:val="18"/>
+                <w:lang w:val="es-ES"/>
+              </w:rPr>
+              <w:t>Nixon Oswaldo  Pinilla Camacho</w:t>
+            </w:r>
           </w:p>
         </w:tc>
         <w:tc>
@@ -1560,15 +1666,25 @@
           </w:tcPr>
           <w:p>
             <w:pPr>
-              <w:snapToGrid w:val="0"/>
-              <w:rPr>
-                <w:rFonts w:ascii="Tahoma" w:hAnsi="Tahoma" w:cs="Tahoma"/>
-                <w:sz w:val="18"/>
-                <w:szCs w:val="18"/>
-                <w:shd w:val="clear" w:color="auto" w:fill="FFFF00"/>
-                <w:lang w:val="es-ES"/>
-              </w:rPr>
-            </w:pPr>
+              <w:rPr>
+                <w:rStyle w:val="nfasis"/>
+                <w:rFonts w:ascii="Tahoma" w:hAnsi="Tahoma" w:cs="Tahoma"/>
+                <w:i w:val="0"/>
+                <w:sz w:val="18"/>
+                <w:szCs w:val="18"/>
+              </w:rPr>
+            </w:pPr>
+            <w:r>
+              <w:rPr>
+                <w:rStyle w:val="nfasis"/>
+                <w:rFonts w:ascii="Tahoma" w:hAnsi="Tahoma" w:cs="Tahoma"/>
+                <w:i w:val="0"/>
+                <w:sz w:val="18"/>
+                <w:szCs w:val="18"/>
+                <w:lang w:val="es-ES"/>
+              </w:rPr>
+              <w:t>Tatiana Alejandra Santoyo Martinez</w:t>
+            </w:r>
           </w:p>
         </w:tc>
         <w:tc>
@@ -1658,6 +1774,15 @@
                 <w:lang w:val="es-ES"/>
               </w:rPr>
             </w:pPr>
+            <w:r>
+              <w:rPr>
+                <w:rFonts w:ascii="Tahoma" w:hAnsi="Tahoma" w:cs="Tahoma"/>
+                <w:sz w:val="18"/>
+                <w:szCs w:val="18"/>
+                <w:lang w:val="es-ES"/>
+              </w:rPr>
+              <w:t>Nelson Fabian Forero R.</w:t>
+            </w:r>
           </w:p>
         </w:tc>
         <w:tc>
@@ -1851,6 +1976,35 @@
                 <w:lang w:val="es-ES"/>
               </w:rPr>
             </w:pPr>
+            <w:r>
+              <w:rPr>
+                <w:rFonts w:ascii="Tahoma" w:hAnsi="Tahoma" w:cs="Tahoma"/>
+                <w:sz w:val="18"/>
+                <w:szCs w:val="18"/>
+                <w:lang w:val="es-ES"/>
+              </w:rPr>
+              <w:t>SIN-040-PD-01-</w:t>
+            </w:r>
+            <w:proofErr w:type="spellStart"/>
+            <w:r>
+              <w:rPr>
+                <w:rFonts w:ascii="Tahoma" w:hAnsi="Tahoma" w:cs="Tahoma"/>
+                <w:sz w:val="18"/>
+                <w:szCs w:val="18"/>
+                <w:lang w:val="es-ES"/>
+              </w:rPr>
+              <w:t>r1</w:t>
+            </w:r>
+            <w:proofErr w:type="spellEnd"/>
+            <w:r>
+              <w:rPr>
+                <w:rFonts w:ascii="Tahoma" w:hAnsi="Tahoma" w:cs="Tahoma"/>
+                <w:sz w:val="18"/>
+                <w:szCs w:val="18"/>
+                <w:lang w:val="es-ES"/>
+              </w:rPr>
+              <w:t>(5-09-13) Lista de chequeo Preparación Entorno de Desarrollo</w:t>
+            </w:r>
           </w:p>
         </w:tc>
         <w:tc>
@@ -1960,6 +2114,8 @@
                 <w:lang w:val="es-ES"/>
               </w:rPr>
             </w:pPr>
+            <w:bookmarkStart w:id="0" w:name="_GoBack"/>
+            <w:bookmarkEnd w:id="0"/>
           </w:p>
         </w:tc>
         <w:tc>
@@ -2051,6 +2207,55 @@
                 <w:lang w:val="es-ES"/>
               </w:rPr>
             </w:pPr>
+            <w:r>
+              <w:rPr>
+                <w:rFonts w:ascii="Tahoma" w:hAnsi="Tahoma" w:cs="Tahoma"/>
+                <w:sz w:val="18"/>
+                <w:szCs w:val="18"/>
+                <w:lang w:val="es-ES"/>
+              </w:rPr>
+              <w:t>http://192.168.1.200/</w:t>
+            </w:r>
+            <w:proofErr w:type="spellStart"/>
+            <w:r>
+              <w:rPr>
+                <w:rFonts w:ascii="Tahoma" w:hAnsi="Tahoma" w:cs="Tahoma"/>
+                <w:sz w:val="18"/>
+                <w:szCs w:val="18"/>
+                <w:lang w:val="es-ES"/>
+              </w:rPr>
+              <w:t>dimpe</w:t>
+            </w:r>
+            <w:proofErr w:type="spellEnd"/>
+            <w:r>
+              <w:rPr>
+                <w:rFonts w:ascii="Tahoma" w:hAnsi="Tahoma" w:cs="Tahoma"/>
+                <w:sz w:val="18"/>
+                <w:szCs w:val="18"/>
+                <w:lang w:val="es-ES"/>
+              </w:rPr>
+              <w:t>/industria/</w:t>
+            </w:r>
+            <w:proofErr w:type="spellStart"/>
+            <w:r>
+              <w:rPr>
+                <w:rFonts w:ascii="Tahoma" w:hAnsi="Tahoma" w:cs="Tahoma"/>
+                <w:sz w:val="18"/>
+                <w:szCs w:val="18"/>
+                <w:lang w:val="es-ES"/>
+              </w:rPr>
+              <w:t>evac</w:t>
+            </w:r>
+            <w:proofErr w:type="spellEnd"/>
+            <w:r>
+              <w:rPr>
+                <w:rFonts w:ascii="Tahoma" w:hAnsi="Tahoma" w:cs="Tahoma"/>
+                <w:sz w:val="18"/>
+                <w:szCs w:val="18"/>
+                <w:lang w:val="es-ES"/>
+              </w:rPr>
+              <w:t>/</w:t>
+            </w:r>
           </w:p>
         </w:tc>
         <w:tc>
@@ -2708,8 +2913,20 @@
               <w:sz w:val="16"/>
               <w:lang w:val="es-ES_tradnl"/>
             </w:rPr>
-            <w:t>SIN-040-PD-01-r2</w:t>
+            <w:t>SIN-040-PD-01-</w:t>
           </w:r>
+          <w:proofErr w:type="spellStart"/>
+          <w:r>
+            <w:rPr>
+              <w:rFonts w:ascii="Tahoma" w:hAnsi="Tahoma"/>
+              <w:b w:val="0"/>
+              <w:bCs/>
+              <w:sz w:val="16"/>
+              <w:lang w:val="es-ES_tradnl"/>
+            </w:rPr>
+            <w:t>r2</w:t>
+          </w:r>
+          <w:proofErr w:type="spellEnd"/>
         </w:p>
         <w:p>
           <w:pPr>
@@ -2813,6 +3030,7 @@
               <w:lang w:val="es-CO"/>
             </w:rPr>
           </w:pPr>
+          <w:proofErr w:type="spellStart"/>
           <w:r>
             <w:rPr>
               <w:rFonts w:ascii="Tahoma" w:hAnsi="Tahoma"/>
@@ -2824,6 +3042,7 @@
             </w:rPr>
             <w:t>VERSION:2</w:t>
           </w:r>
+          <w:proofErr w:type="spellEnd"/>
         </w:p>
         <w:p>
           <w:pPr>
@@ -3572,6 +3791,16 @@
       <w:lang w:val="en-US" w:eastAsia="ar-SA"/>
     </w:rPr>
   </w:style>
+  <w:style w:type="character" w:styleId="nfasis">
+    <w:name w:val="Emphasis"/>
+    <w:basedOn w:val="Fuentedeprrafopredeter"/>
+    <w:qFormat/>
+    <w:rsid w:val="00334C5F"/>
+    <w:rPr>
+      <w:i/>
+      <w:iCs/>
+    </w:rPr>
+  </w:style>
 </w:styles>
 </file>
 
@@ -4074,6 +4303,16 @@
       <w:b/>
       <w:sz w:val="18"/>
       <w:lang w:val="en-US" w:eastAsia="ar-SA"/>
+    </w:rPr>
+  </w:style>
+  <w:style w:type="character" w:styleId="nfasis">
+    <w:name w:val="Emphasis"/>
+    <w:basedOn w:val="Fuentedeprrafopredeter"/>
+    <w:qFormat/>
+    <w:rsid w:val="00334C5F"/>
+    <w:rPr>
+      <w:i/>
+      <w:iCs/>
     </w:rPr>
   </w:style>
 </w:styles>

</xml_diff>

<commit_message>
Avances documentacion SIN-010-r1,SIN-020-r1,SIN-030-r1,SIN-040-r1,r2,r3, Modelo ER con integridad solo diagrama
</commit_message>
<xml_diff>
--- a/docs/Soportes Informaticos/SIN-040-PD-01-r2(5-09-13) Lista de Chequeo Autorización Construcción.docx
+++ b/docs/Soportes Informaticos/SIN-040-PD-01-r2(5-09-13) Lista de Chequeo Autorización Construcción.docx
@@ -9,6 +9,7 @@
           <w:rFonts w:ascii="Tahoma" w:hAnsi="Tahoma" w:cs="Tahoma"/>
           <w:vanish/>
           <w:sz w:val="20"/>
+          <w:u w:val="single"/>
           <w:lang w:val="es-ES"/>
           <w:specVanish/>
         </w:rPr>
@@ -735,6 +736,17 @@
                 <w:lang w:val="es-ES"/>
               </w:rPr>
             </w:pPr>
+            <w:r>
+              <w:rPr>
+                <w:rFonts w:ascii="Tahoma" w:hAnsi="Tahoma" w:cs="Tahoma"/>
+                <w:sz w:val="18"/>
+                <w:szCs w:val="18"/>
+                <w:lang w:val="es-ES"/>
+              </w:rPr>
+              <w:t>SI</w:t>
+            </w:r>
+            <w:bookmarkStart w:id="0" w:name="_GoBack"/>
+            <w:bookmarkEnd w:id="0"/>
           </w:p>
         </w:tc>
         <w:tc>
@@ -2114,8 +2126,6 @@
                 <w:lang w:val="es-ES"/>
               </w:rPr>
             </w:pPr>
-            <w:bookmarkStart w:id="0" w:name="_GoBack"/>
-            <w:bookmarkEnd w:id="0"/>
           </w:p>
         </w:tc>
         <w:tc>

</xml_diff>